<commit_message>
Auswaehlen von Fragen im Uebungsmodus
</commit_message>
<xml_diff>
--- a/Lastenheft.docx
+++ b/Lastenheft.docx
@@ -2730,13 +2730,7 @@
       </w:r>
       <w:proofErr w:type="spellEnd"/>
       <w:r>
-        <w:t xml:space="preserve"> wird in einem festen Entwicklerteam an der HAW durchgeführt. Die HAW stellt bei Bedarf Mitarbeiter/Professoren für fachliche Fragen zur Verfügung. Die Koordination erfolgt über das FSB. Es erfolgt mindestens ein monatliche Informationstreffen zwischen Projektmitarbeitern  und int</w:t>
-      </w:r>
-      <w:r>
-        <w:t>e</w:t>
-      </w:r>
-      <w:r>
-        <w:t>ressierten Stakeholdern.</w:t>
+        <w:t xml:space="preserve"> wird in einem festen Entwicklerteam an der HAW durchgeführt. Die HAW stellt bei Bedarf Mitarbeiter/Professoren für fachliche Fragen zur Verfügung. Die Koordination erfolgt über das FSB. Es erfolgt mindestens ein monatliche Informationstreffen zwischen Projektmitarbeitern  und interessierten Stakeholdern.</w:t>
       </w:r>
     </w:p>
     <w:p>
@@ -2902,100 +2896,160 @@
       <w:r>
         <w:t>wird bereitgestellt für Android, IOS, Windows.</w:t>
       </w:r>
-      <w:bookmarkStart w:id="9" w:name="_GoBack"/>
+    </w:p>
+    <w:p>
+      <w:pPr>
+        <w:pStyle w:val="berschrift2"/>
+      </w:pPr>
+      <w:r>
+        <w:t>Lernkarten + Prüfungsfragen</w:t>
+      </w:r>
+      <w:bookmarkEnd w:id="8"/>
+    </w:p>
+    <w:p>
+      <w:pPr>
+        <w:pStyle w:val="Anforderungen"/>
+      </w:pPr>
+      <w:r>
+        <w:t>Fragen können als Text, Bild oder Audiodatei zur Verfügung gestellt werden</w:t>
+      </w:r>
+      <w:r>
+        <w:t>.</w:t>
+      </w:r>
+    </w:p>
+    <w:p>
+      <w:pPr>
+        <w:pStyle w:val="Anforderungen"/>
+      </w:pPr>
+      <w:r>
+        <w:t>Jede Lernkarte hat eine Frage.</w:t>
+      </w:r>
+    </w:p>
+    <w:p>
+      <w:pPr>
+        <w:pStyle w:val="Anforderungen"/>
+      </w:pPr>
+      <w:r>
+        <w:t>Die Lernkarten können speziellen Fächern zugeordnet werden.</w:t>
+      </w:r>
+    </w:p>
+    <w:p>
+      <w:pPr>
+        <w:pStyle w:val="Anforderungen"/>
+      </w:pPr>
+      <w:r>
+        <w:t>Je nach Lernkartentyp gibt es verschiedene Antwortmöglichkeiten.</w:t>
+      </w:r>
+    </w:p>
+    <w:p>
+      <w:pPr>
+        <w:pStyle w:val="Anforderungen"/>
+      </w:pPr>
+      <w:r>
+        <w:t xml:space="preserve">Es soll folgende Lernkartentypen geben: </w:t>
+      </w:r>
+      <w:proofErr w:type="spellStart"/>
+      <w:r>
+        <w:t>SingleChoice</w:t>
+      </w:r>
+      <w:proofErr w:type="spellEnd"/>
+      <w:r>
+        <w:t xml:space="preserve">, </w:t>
+      </w:r>
+      <w:proofErr w:type="spellStart"/>
+      <w:r>
+        <w:t>MultiChoice</w:t>
+      </w:r>
+      <w:proofErr w:type="spellEnd"/>
+      <w:r>
+        <w:t>, Freitext, Audio, Bild.</w:t>
+      </w:r>
+    </w:p>
+    <w:p>
+      <w:pPr>
+        <w:pStyle w:val="Anforderungen"/>
+      </w:pPr>
+      <w:r>
+        <w:t>Jede Lernkarte kann als Prüfungsfrage verwendet werden.</w:t>
+      </w:r>
+    </w:p>
+    <w:p>
+      <w:pPr>
+        <w:pStyle w:val="Prmissen"/>
+      </w:pPr>
+      <w:r>
+        <w:t>Die Fragen und ggf. Antworten werden durch Professoren der HAW bereitgestellt.</w:t>
+      </w:r>
+    </w:p>
+    <w:p>
+      <w:pPr>
+        <w:pStyle w:val="berschrift2"/>
+      </w:pPr>
+      <w:bookmarkStart w:id="9" w:name="_Toc400440869"/>
+      <w:r>
+        <w:t>Auswertung</w:t>
+      </w:r>
       <w:bookmarkEnd w:id="9"/>
     </w:p>
     <w:p>
       <w:pPr>
-        <w:pStyle w:val="berschrift2"/>
-      </w:pPr>
-      <w:r>
-        <w:t>Lernkarten + Prüfungsfragen</w:t>
-      </w:r>
-      <w:bookmarkEnd w:id="8"/>
+        <w:pStyle w:val="Anforderungen"/>
+      </w:pPr>
+      <w:r>
+        <w:t>Automische Auswertung und Feedback bei Single-/</w:t>
+      </w:r>
+      <w:proofErr w:type="spellStart"/>
+      <w:r>
+        <w:t>MultipleChoice</w:t>
+      </w:r>
+      <w:proofErr w:type="spellEnd"/>
+      <w:r>
+        <w:t xml:space="preserve"> und Lückentexten</w:t>
+      </w:r>
     </w:p>
     <w:p>
       <w:pPr>
         <w:pStyle w:val="Anforderungen"/>
       </w:pPr>
       <w:r>
-        <w:t>Fragen können als Text, Bild oder Audiodatei zur Verfügung gestellt werden</w:t>
-      </w:r>
+        <w:t xml:space="preserve">Speicherung und Weiterleitung von Freitext, Audio und Bilddateien an Mitarbeiter von </w:t>
+      </w:r>
+      <w:proofErr w:type="spellStart"/>
+      <w:r>
+        <w:t>So</w:t>
+      </w:r>
+      <w:r>
+        <w:t>L</w:t>
+      </w:r>
+      <w:r>
+        <w:t>e</w:t>
+      </w:r>
+      <w:proofErr w:type="spellEnd"/>
       <w:r>
         <w:t>.</w:t>
+      </w:r>
+      <w:r>
+        <w:t xml:space="preserve"> </w:t>
+      </w:r>
+      <w:r>
+        <w:t xml:space="preserve">Die Auswertung und das Feedback erfolgt Manuell durch die Mitarbeiter und wird dann über </w:t>
+      </w:r>
+      <w:proofErr w:type="spellStart"/>
+      <w:r>
+        <w:t>SoLe</w:t>
+      </w:r>
+      <w:proofErr w:type="spellEnd"/>
+      <w:r>
+        <w:t xml:space="preserve"> dem Nutzer bereitgestellt.</w:t>
       </w:r>
     </w:p>
     <w:p>
       <w:pPr>
-        <w:pStyle w:val="Anforderungen"/>
-      </w:pPr>
-      <w:r>
-        <w:t>Jede Lernkarte hat eine Frage.</w:t>
-      </w:r>
-    </w:p>
-    <w:p>
-      <w:pPr>
-        <w:pStyle w:val="Anforderungen"/>
-      </w:pPr>
-      <w:r>
-        <w:t>Die Lernkarten können speziellen Fächern zugeordnet werden.</w:t>
-      </w:r>
-    </w:p>
-    <w:p>
-      <w:pPr>
-        <w:pStyle w:val="Anforderungen"/>
-      </w:pPr>
-      <w:r>
-        <w:t>Je nach Lernkartentyp gibt es verschiedene Antwortmöglichkeiten.</w:t>
-      </w:r>
-    </w:p>
-    <w:p>
-      <w:pPr>
-        <w:pStyle w:val="Anforderungen"/>
-      </w:pPr>
-      <w:r>
-        <w:t xml:space="preserve">Es soll folgende Lernkartentypen geben: </w:t>
-      </w:r>
-      <w:proofErr w:type="spellStart"/>
-      <w:r>
-        <w:t>SingleChoice</w:t>
-      </w:r>
-      <w:proofErr w:type="spellEnd"/>
-      <w:r>
-        <w:t xml:space="preserve">, </w:t>
-      </w:r>
-      <w:proofErr w:type="spellStart"/>
-      <w:r>
-        <w:t>MultiChoice</w:t>
-      </w:r>
-      <w:proofErr w:type="spellEnd"/>
-      <w:r>
-        <w:t>, Freitext, Audio, Bild.</w:t>
-      </w:r>
-    </w:p>
-    <w:p>
-      <w:pPr>
-        <w:pStyle w:val="Anforderungen"/>
-      </w:pPr>
-      <w:r>
-        <w:t>Jede Lernkarte kann als Prüfungsfrage verwendet werden.</w:t>
-      </w:r>
-    </w:p>
-    <w:p>
-      <w:pPr>
-        <w:pStyle w:val="Prmissen"/>
-      </w:pPr>
-      <w:r>
-        <w:t>Die Fragen und ggf. Antworten werden durch Professoren der HAW bereitgestellt.</w:t>
-      </w:r>
-    </w:p>
-    <w:p>
-      <w:pPr>
         <w:pStyle w:val="berschrift2"/>
       </w:pPr>
-      <w:bookmarkStart w:id="10" w:name="_Toc400440869"/>
-      <w:r>
-        <w:t>Auswertung</w:t>
+      <w:bookmarkStart w:id="10" w:name="_Toc400440870"/>
+      <w:r>
+        <w:t>Soziales</w:t>
       </w:r>
       <w:bookmarkEnd w:id="10"/>
     </w:p>
@@ -3004,15 +3058,7 @@
         <w:pStyle w:val="Anforderungen"/>
       </w:pPr>
       <w:r>
-        <w:t>Automische Auswertung und Feedback bei Single-/</w:t>
-      </w:r>
-      <w:proofErr w:type="spellStart"/>
-      <w:r>
-        <w:t>MultipleChoice</w:t>
-      </w:r>
-      <w:proofErr w:type="spellEnd"/>
-      <w:r>
-        <w:t xml:space="preserve"> und Lückentexten</w:t>
+        <w:t>Teilen von Lernerfolgen via Facebook</w:t>
       </w:r>
     </w:p>
     <w:p>
@@ -3020,44 +3066,21 @@
         <w:pStyle w:val="Anforderungen"/>
       </w:pPr>
       <w:r>
-        <w:t xml:space="preserve">Speicherung und Weiterleitung von Freitext, Audio und Bilddateien an Mitarbeiter von </w:t>
+        <w:t xml:space="preserve">Teilen von Lernerfolgen innerhalb von </w:t>
       </w:r>
       <w:proofErr w:type="spellStart"/>
       <w:r>
-        <w:t>So</w:t>
-      </w:r>
-      <w:r>
-        <w:t>L</w:t>
-      </w:r>
-      <w:r>
-        <w:t>e</w:t>
+        <w:t>SoLe</w:t>
       </w:r>
       <w:proofErr w:type="spellEnd"/>
-      <w:r>
-        <w:t>.</w:t>
-      </w:r>
-      <w:r>
-        <w:t xml:space="preserve"> </w:t>
-      </w:r>
-      <w:r>
-        <w:t xml:space="preserve">Die Auswertung und das Feedback erfolgt Manuell durch die Mitarbeiter und wird dann über </w:t>
-      </w:r>
-      <w:proofErr w:type="spellStart"/>
-      <w:r>
-        <w:t>SoLe</w:t>
-      </w:r>
-      <w:proofErr w:type="spellEnd"/>
-      <w:r>
-        <w:t xml:space="preserve"> dem Nutzer bereitgestellt.</w:t>
-      </w:r>
     </w:p>
     <w:p>
       <w:pPr>
         <w:pStyle w:val="berschrift2"/>
       </w:pPr>
-      <w:bookmarkStart w:id="11" w:name="_Toc400440870"/>
-      <w:r>
-        <w:t>Soziales</w:t>
+      <w:bookmarkStart w:id="11" w:name="_Toc400440871"/>
+      <w:r>
+        <w:t>Statistiken</w:t>
       </w:r>
       <w:bookmarkEnd w:id="11"/>
     </w:p>
@@ -3066,7 +3089,13 @@
         <w:pStyle w:val="Anforderungen"/>
       </w:pPr>
       <w:r>
-        <w:t>Teilen von Lernerfolgen via Facebook</w:t>
+        <w:t>Dem Nutzer wird eine Statistik über seine Lernerfolge bereitgestellt. Diese enthält die A</w:t>
+      </w:r>
+      <w:r>
+        <w:t>n</w:t>
+      </w:r>
+      <w:r>
+        <w:t>zahl der Richtig/Falschbeantworteten Fragen.</w:t>
       </w:r>
     </w:p>
     <w:p>
@@ -3074,36 +3103,68 @@
         <w:pStyle w:val="Anforderungen"/>
       </w:pPr>
       <w:r>
-        <w:t xml:space="preserve">Teilen von Lernerfolgen innerhalb von </w:t>
-      </w:r>
+        <w:t>Der Nutzer kann einsehen, welche Fragen er wie häufig falsch bzw. richtig beantwortet hat.</w:t>
+      </w:r>
+    </w:p>
+    <w:p>
+      <w:pPr>
+        <w:pStyle w:val="Anforderungen"/>
+      </w:pPr>
+      <w:r>
+        <w:t xml:space="preserve">Die </w:t>
+      </w:r>
+      <w:r>
+        <w:t>HAW kann einsehen wie häufig einzelne Fragen richtig bzw. falsch beantwortet wurden.</w:t>
+      </w:r>
+    </w:p>
+    <w:p>
+      <w:pPr>
+        <w:pStyle w:val="Leistungsausgrenzung"/>
+      </w:pPr>
+      <w:r>
+        <w:t>Die Auswertung der Statistik erfolgt durch die HAW.</w:t>
+      </w:r>
+    </w:p>
+    <w:p>
+      <w:pPr>
+        <w:pStyle w:val="berschrift2"/>
+      </w:pPr>
+      <w:bookmarkStart w:id="12" w:name="_Toc400440872"/>
       <w:proofErr w:type="spellStart"/>
       <w:r>
-        <w:t>SoLe</w:t>
-      </w:r>
+        <w:t>Lernmodi</w:t>
+      </w:r>
+      <w:bookmarkEnd w:id="12"/>
       <w:proofErr w:type="spellEnd"/>
     </w:p>
     <w:p>
       <w:pPr>
-        <w:pStyle w:val="berschrift2"/>
-      </w:pPr>
-      <w:bookmarkStart w:id="12" w:name="_Toc400440871"/>
-      <w:r>
-        <w:t>Statistiken</w:t>
-      </w:r>
-      <w:bookmarkEnd w:id="12"/>
+        <w:pStyle w:val="Anforderungen"/>
+      </w:pPr>
+      <w:r>
+        <w:t xml:space="preserve">Es gibt zwei </w:t>
+      </w:r>
+      <w:proofErr w:type="spellStart"/>
+      <w:r>
+        <w:t>Lernmodi</w:t>
+      </w:r>
+      <w:proofErr w:type="spellEnd"/>
+      <w:r>
+        <w:t>: Übungs- und Prüfungsmodus</w:t>
+      </w:r>
     </w:p>
     <w:p>
       <w:pPr>
         <w:pStyle w:val="Anforderungen"/>
       </w:pPr>
       <w:r>
-        <w:t>Dem Nutzer wird eine Statistik über seine Lernerfolge bereitgestellt. Diese enthält die A</w:t>
-      </w:r>
-      <w:r>
-        <w:t>n</w:t>
-      </w:r>
-      <w:r>
-        <w:t>zahl der Richtig/Falschbeantworteten Fragen.</w:t>
+        <w:t>Im Übungsmodus erfolgt, falls möglich, die A</w:t>
+      </w:r>
+      <w:r>
+        <w:t>uswertung der Antworten</w:t>
+      </w:r>
+      <w:r>
+        <w:t xml:space="preserve"> sofort.</w:t>
       </w:r>
     </w:p>
     <w:p>
@@ -3111,68 +3172,12 @@
         <w:pStyle w:val="Anforderungen"/>
       </w:pPr>
       <w:r>
-        <w:t>Der Nutzer kann einsehen, welche Fragen er wie häufig falsch bzw. richtig beantwortet hat.</w:t>
-      </w:r>
-    </w:p>
-    <w:p>
-      <w:pPr>
-        <w:pStyle w:val="Anforderungen"/>
-      </w:pPr>
-      <w:r>
-        <w:t xml:space="preserve">Die </w:t>
-      </w:r>
-      <w:r>
-        <w:t>HAW kann einsehen wie häufig einzelne Fragen richtig bzw. falsch beantwortet wurden.</w:t>
-      </w:r>
-    </w:p>
-    <w:p>
-      <w:pPr>
-        <w:pStyle w:val="Leistungsausgrenzung"/>
-      </w:pPr>
-      <w:r>
-        <w:t>Die Auswertung der Statistik erfolgt durch die HAW.</w:t>
-      </w:r>
-    </w:p>
-    <w:p>
-      <w:pPr>
-        <w:pStyle w:val="berschrift2"/>
-      </w:pPr>
-      <w:bookmarkStart w:id="13" w:name="_Toc400440872"/>
-      <w:proofErr w:type="spellStart"/>
-      <w:r>
-        <w:t>Lernmodi</w:t>
-      </w:r>
+        <w:t xml:space="preserve">Im Übungsmodus soll es </w:t>
+      </w:r>
+      <w:bookmarkStart w:id="13" w:name="_GoBack"/>
       <w:bookmarkEnd w:id="13"/>
-      <w:proofErr w:type="spellEnd"/>
-    </w:p>
-    <w:p>
-      <w:pPr>
-        <w:pStyle w:val="Anforderungen"/>
-      </w:pPr>
-      <w:r>
-        <w:t xml:space="preserve">Es gibt zwei </w:t>
-      </w:r>
-      <w:proofErr w:type="spellStart"/>
-      <w:r>
-        <w:t>Lernmodi</w:t>
-      </w:r>
-      <w:proofErr w:type="spellEnd"/>
-      <w:r>
-        <w:t>: Übungs- und Prüfungsmodus</w:t>
-      </w:r>
-    </w:p>
-    <w:p>
-      <w:pPr>
-        <w:pStyle w:val="Anforderungen"/>
-      </w:pPr>
-      <w:r>
-        <w:t>Im Übungsmodus erfolgt, falls möglich, die A</w:t>
-      </w:r>
-      <w:r>
-        <w:t>uswertung der Antworten</w:t>
-      </w:r>
-      <w:r>
-        <w:t xml:space="preserve"> sofort.</w:t>
+      <w:r>
+        <w:t>möglich sein bestimmte Fragen auszuwählen welche abgefragt werden sollen.</w:t>
       </w:r>
     </w:p>
     <w:p>
@@ -3209,13 +3214,7 @@
         <w:pStyle w:val="Anforderungen"/>
       </w:pPr>
       <w:r>
-        <w:t>Es soll die Möglichkeit bestehen erhobene Statistiken zu e</w:t>
-      </w:r>
-      <w:r>
-        <w:t>x</w:t>
-      </w:r>
-      <w:r>
-        <w:t>portieren.</w:t>
+        <w:t>Es soll die Möglichkeit bestehen erhobene Statistiken zu exportieren.</w:t>
       </w:r>
     </w:p>
     <w:p>
@@ -3231,6 +3230,7 @@
         <w:pStyle w:val="Prmissen"/>
       </w:pPr>
       <w:r>
+        <w:lastRenderedPageBreak/>
         <w:t>Der Auftraggeber gibt das Datenformat für Im- und Export vor.</w:t>
       </w:r>
     </w:p>
@@ -3239,7 +3239,6 @@
         <w:pStyle w:val="Anforderungen"/>
       </w:pPr>
       <w:r>
-        <w:lastRenderedPageBreak/>
         <w:t>Die Benutzerverwaltung erfolgt über die in der HAW vorhandenen Systeme.</w:t>
       </w:r>
     </w:p>
@@ -11865,7 +11864,7 @@
 </file>
 
 <file path=customXml/itemProps1.xml><?xml version="1.0" encoding="utf-8"?>
-<ds:datastoreItem xmlns:ds="http://schemas.openxmlformats.org/officeDocument/2006/customXml" ds:itemID="{FEAC3495-ED3C-4CC0-8AC7-A56467E4E09C}">
+<ds:datastoreItem xmlns:ds="http://schemas.openxmlformats.org/officeDocument/2006/customXml" ds:itemID="{C4DC6DD8-113A-4950-9AC1-8EAB2BDA72CD}">
   <ds:schemaRefs>
     <ds:schemaRef ds:uri="http://schemas.openxmlformats.org/officeDocument/2006/bibliography"/>
   </ds:schemaRefs>

</xml_diff>